<commit_message>
Writing a new Article for March 24th 2025
</commit_message>
<xml_diff>
--- a/Articles/2025/1-Blender-Continued/2-Edit-Mode/1-The-Menus/1-The-Tools-Menu/5-Knife-Tool/The Knife Tool.docx
+++ b/Articles/2025/1-Blender-Continued/2-Edit-Mode/1-The-Menus/1-The-Tools-Menu/5-Knife-Tool/The Knife Tool.docx
@@ -12,6 +12,12 @@
     </w:p>
     <w:sdt>
       <w:sdtPr>
+        <w:rPr>
+          <w:rFonts w:asciiTheme="minorHAnsi" w:eastAsiaTheme="minorHAnsi" w:hAnsiTheme="minorHAnsi" w:cstheme="minorBidi"/>
+          <w:color w:val="auto"/>
+          <w:sz w:val="22"/>
+          <w:szCs w:val="22"/>
+        </w:rPr>
         <w:id w:val="-1672562721"/>
         <w:docPartObj>
           <w:docPartGallery w:val="Table of Contents"/>
@@ -20,13 +26,9 @@
       </w:sdtPr>
       <w:sdtEndPr>
         <w:rPr>
-          <w:rFonts w:asciiTheme="minorHAnsi" w:eastAsiaTheme="minorHAnsi" w:hAnsiTheme="minorHAnsi" w:cstheme="minorBidi"/>
           <w:b/>
           <w:bCs/>
           <w:noProof/>
-          <w:color w:val="auto"/>
-          <w:sz w:val="22"/>
-          <w:szCs w:val="22"/>
         </w:rPr>
       </w:sdtEndPr>
       <w:sdtContent>
@@ -1151,7 +1153,17 @@
         <w:t xml:space="preserve">K </w:t>
       </w:r>
       <w:r>
-        <w:t>key on the keyboard is the hot key for this tool.</w:t>
+        <w:t xml:space="preserve">key on the keyboard is the </w:t>
+      </w:r>
+      <w:r>
+        <w:rPr>
+          <w:rStyle w:val="BlueBoldenChar"/>
+          <w:rFonts w:eastAsiaTheme="minorHAnsi"/>
+        </w:rPr>
+        <w:t>hot key</w:t>
+      </w:r>
+      <w:r>
+        <w:t xml:space="preserve"> for this tool.</w:t>
       </w:r>
     </w:p>
     <w:p/>
@@ -1212,7 +1224,17 @@
     </w:p>
     <w:p>
       <w:r>
-        <w:t>So, just bring your cube into edit mode, and turn on the knife tool, by clicking on it. Then click on a corner of your cube, like this. You will see this green square appear.</w:t>
+        <w:t xml:space="preserve">So, just bring your cube into </w:t>
+      </w:r>
+      <w:r>
+        <w:rPr>
+          <w:rStyle w:val="BlueBoldenChar"/>
+          <w:rFonts w:eastAsiaTheme="minorHAnsi"/>
+        </w:rPr>
+        <w:t>edit</w:t>
+      </w:r>
+      <w:r>
+        <w:t xml:space="preserve"> mode, and turn on the knife tool, by clicking on it. Then click on a corner of your cube, like this. You will see this green square appear.</w:t>
       </w:r>
     </w:p>
     <w:p/>
@@ -1319,7 +1341,13 @@
     </w:p>
     <w:p>
       <w:r>
-        <w:t xml:space="preserve">This tool is different from other tools, where all you have to do is to click that left mouse button and your action is accepted and the tool will release your mouse. This tool is different, and this behavior can be quite maddening for first time users who find that this tool simply will not let go when you want it to. </w:t>
+        <w:t>This tool is different from other tools, where all you have to do is to click that left mouse button and your action is accepted</w:t>
+      </w:r>
+      <w:r>
+        <w:t>,</w:t>
+      </w:r>
+      <w:r>
+        <w:t xml:space="preserve"> and the tool will release your mouse. This tool is different, and this behavior can be quite maddening for first time users who find that this tool simply will not let go when you want it to. </w:t>
       </w:r>
     </w:p>
     <w:p>
@@ -1522,7 +1550,13 @@
     <w:p/>
     <w:p>
       <w:r>
-        <w:t>This will give you a cut and give you additional geometry for your cube.</w:t>
+        <w:t>This will give you a cut and give you</w:t>
+      </w:r>
+      <w:r>
+        <w:t xml:space="preserve"> this</w:t>
+      </w:r>
+      <w:r>
+        <w:t xml:space="preserve"> additional geometry for your cube.</w:t>
       </w:r>
     </w:p>
     <w:p>
@@ -1666,13 +1700,11 @@
         <w:pStyle w:val="Heading1"/>
       </w:pPr>
       <w:bookmarkStart w:id="2" w:name="_Toc187502790"/>
-      <w:proofErr w:type="spellStart"/>
       <w:r>
         <w:lastRenderedPageBreak/>
         <w:t>NGons</w:t>
       </w:r>
       <w:bookmarkEnd w:id="2"/>
-      <w:proofErr w:type="spellEnd"/>
     </w:p>
     <w:p/>
     <w:p>
@@ -1687,12 +1719,48 @@
         <w:t>Ngons</w:t>
       </w:r>
       <w:r>
-        <w:t xml:space="preserve">. Ngons are surfaces in Blender that do not have 4 sides, and do not behave in the same way that a quad (4 -sided face) would react in Blender. </w:t>
-      </w:r>
-    </w:p>
-    <w:p>
-      <w:r>
-        <w:t xml:space="preserve">For instance, if we attempted to now try and do a loop cut on this face the loop cut would skip over the face, since it does not any longer have 4 sides, and Blender does not know what to do with it.  Notice how the loop cut does not completely go around the cube and just skips over the face that has a knife cut in it. So, just be aware that once you start slicing and dicing, you may have some </w:t>
+        <w:t>. Ngons are surfaces in Blender that do not have 4 sides, and do not behave in the same way that a quad (4 -sided face</w:t>
+      </w:r>
+      <w:r>
+        <w:t>s</w:t>
+      </w:r>
+      <w:r>
+        <w:t xml:space="preserve">) would react in Blender. </w:t>
+      </w:r>
+    </w:p>
+    <w:p>
+      <w:r>
+        <w:t>For instance, if we attempted to now try and do a loop cut on this face the loop cut would skip over the face</w:t>
+      </w:r>
+      <w:r>
+        <w:t xml:space="preserve"> that we just sliced up; </w:t>
+      </w:r>
+      <w:r>
+        <w:t>since it does not any longer have 4 sides, and Blender does not know what to do with it.  Notice how the loop cut does not completely go around the cube</w:t>
+      </w:r>
+      <w:r>
+        <w:t>,</w:t>
+      </w:r>
+      <w:r>
+        <w:t xml:space="preserve"> and just skips over the face that has a knife cut in it. So, just be aware th</w:t>
+      </w:r>
+      <w:r>
+        <w:t xml:space="preserve">is </w:t>
+      </w:r>
+      <w:r>
+        <w:t>once you start slicing and dicing</w:t>
+      </w:r>
+      <w:r>
+        <w:t>.</w:t>
+      </w:r>
+      <w:r>
+        <w:t xml:space="preserve"> </w:t>
+      </w:r>
+      <w:r>
+        <w:t>You don’t want to be caught off - guard from some</w:t>
+      </w:r>
+      <w:r>
+        <w:t xml:space="preserve"> </w:t>
       </w:r>
       <w:r>
         <w:t>unintended consequences.</w:t>
@@ -1754,7 +1822,33 @@
     </w:p>
     <w:p>
       <w:r>
-        <w:t>But you will find that if you either hit the E key or slam the Extrude button tool, we can now extrude this separate face that we created.</w:t>
+        <w:t xml:space="preserve">But you will find that if you </w:t>
+      </w:r>
+      <w:r>
+        <w:t xml:space="preserve">now, </w:t>
+      </w:r>
+      <w:r>
+        <w:t xml:space="preserve">either hit the </w:t>
+      </w:r>
+      <w:r>
+        <w:rPr>
+          <w:rStyle w:val="BlueBoldenChar"/>
+          <w:rFonts w:eastAsiaTheme="minorHAnsi"/>
+        </w:rPr>
+        <w:t xml:space="preserve">E </w:t>
+      </w:r>
+      <w:r>
+        <w:t xml:space="preserve">key or slam the </w:t>
+      </w:r>
+      <w:r>
+        <w:rPr>
+          <w:rStyle w:val="BlueBoldenChar"/>
+          <w:rFonts w:eastAsiaTheme="minorHAnsi"/>
+        </w:rPr>
+        <w:t>Extrude button</w:t>
+      </w:r>
+      <w:r>
+        <w:t xml:space="preserve"> tool, we can extrude this separate face that we created.</w:t>
       </w:r>
     </w:p>
     <w:p>
@@ -1813,7 +1907,17 @@
     </w:p>
     <w:p>
       <w:r>
-        <w:t>You can also just start clicking inside of the face to create any type of cut that you want. Just remember that when you want to come out of this tool, you must use the Enter key to release it from your mouse.</w:t>
+        <w:t xml:space="preserve">You can also just start clicking inside of the face to create any type of cut that you want. Just remember that when you want to come out of this tool, you must use the </w:t>
+      </w:r>
+      <w:r>
+        <w:rPr>
+          <w:rStyle w:val="BlueBoldenChar"/>
+          <w:rFonts w:eastAsiaTheme="minorHAnsi"/>
+        </w:rPr>
+        <w:t>Enter key</w:t>
+      </w:r>
+      <w:r>
+        <w:t xml:space="preserve"> to release it from your mouse.</w:t>
       </w:r>
     </w:p>
     <w:p/>
@@ -1864,7 +1968,17 @@
     <w:p/>
     <w:p>
       <w:r>
-        <w:t>Notice when you hit the Enter key, that it will create additional geometry to attach it to the sides and stabilize your cut.</w:t>
+        <w:t xml:space="preserve">Notice when you hit the </w:t>
+      </w:r>
+      <w:r>
+        <w:rPr>
+          <w:rStyle w:val="BlueBoldenChar"/>
+          <w:rFonts w:eastAsiaTheme="minorHAnsi"/>
+        </w:rPr>
+        <w:t>Enter</w:t>
+      </w:r>
+      <w:r>
+        <w:t xml:space="preserve"> key, that it will create additional geometry to attach it to the sides and stabilize your cut.</w:t>
       </w:r>
     </w:p>
     <w:p>
@@ -2028,7 +2142,13 @@
         <w:t>Escape Key</w:t>
       </w:r>
       <w:r>
-        <w:t>, before you hit the Enter key, which would accept the mess you just did.</w:t>
+        <w:t xml:space="preserve">, before you hit the Enter key, </w:t>
+      </w:r>
+      <w:r>
+        <w:t>because hitting the Enter key instead, would</w:t>
+      </w:r>
+      <w:r>
+        <w:t xml:space="preserve"> accept the mess you just did.</w:t>
       </w:r>
     </w:p>
     <w:p>
@@ -2081,14 +2201,33 @@
       </w:pPr>
       <w:bookmarkStart w:id="6" w:name="_Toc187502794"/>
       <w:r>
-        <w:lastRenderedPageBreak/>
         <w:t>To Lock the tool into a Mid -Point Mode</w:t>
       </w:r>
       <w:bookmarkEnd w:id="6"/>
     </w:p>
     <w:p>
       <w:r>
-        <w:t>You can hold down the shift key with the knife cut tool and this will center the cut at the mid-point of an edge</w:t>
+        <w:t xml:space="preserve">You can hold down the </w:t>
+      </w:r>
+      <w:r>
+        <w:rPr>
+          <w:rStyle w:val="BlueBoldenChar"/>
+          <w:rFonts w:eastAsiaTheme="minorHAnsi"/>
+        </w:rPr>
+        <w:t>shift key</w:t>
+      </w:r>
+      <w:r>
+        <w:t xml:space="preserve"> with the </w:t>
+      </w:r>
+      <w:r>
+        <w:rPr>
+          <w:rStyle w:val="BlueBoldenChar"/>
+          <w:rFonts w:eastAsiaTheme="minorHAnsi"/>
+        </w:rPr>
+        <w:t>knife cut tool</w:t>
+      </w:r>
+      <w:r>
+        <w:t xml:space="preserve"> and this will center the cut at the mid-point of an edge</w:t>
       </w:r>
       <w:r>
         <w:t>. So, if you quickly want to find the center of the edge you will use the shift key with the knife tool.</w:t>
@@ -2185,6 +2324,7 @@
       </w:pPr>
       <w:bookmarkStart w:id="7" w:name="_Toc187502795"/>
       <w:r>
+        <w:lastRenderedPageBreak/>
         <w:t>Splitting the Object based on your View</w:t>
       </w:r>
       <w:bookmarkEnd w:id="7"/>
@@ -2205,7 +2345,6 @@
         <w:rPr>
           <w:noProof/>
         </w:rPr>
-        <w:lastRenderedPageBreak/>
         <w:drawing>
           <wp:inline distT="0" distB="0" distL="0" distR="0" wp14:anchorId="0EA123E4" wp14:editId="38D96FCE">
             <wp:extent cx="4285205" cy="3295650"/>
@@ -2289,15 +2428,37 @@
     </w:p>
     <w:p>
       <w:r>
-        <w:t xml:space="preserve">You could also tap in a specific angle setting at the same time. So, hit the K key, hit the A </w:t>
-      </w:r>
-      <w:proofErr w:type="gramStart"/>
-      <w:r>
-        <w:t>key</w:t>
-      </w:r>
-      <w:proofErr w:type="gramEnd"/>
-      <w:r>
-        <w:t xml:space="preserve"> and then hit 45, and your angle would be exactly 45</w:t>
+        <w:t xml:space="preserve">You could also tap in a specific angle setting at the same time. So, hit the </w:t>
+      </w:r>
+      <w:r>
+        <w:rPr>
+          <w:rStyle w:val="BlueBoldenChar"/>
+          <w:rFonts w:eastAsiaTheme="minorHAnsi"/>
+        </w:rPr>
+        <w:t>K</w:t>
+      </w:r>
+      <w:r>
+        <w:t xml:space="preserve"> key, hit the </w:t>
+      </w:r>
+      <w:r>
+        <w:rPr>
+          <w:rStyle w:val="BlueBoldenChar"/>
+          <w:rFonts w:eastAsiaTheme="minorHAnsi"/>
+        </w:rPr>
+        <w:t>A</w:t>
+      </w:r>
+      <w:r>
+        <w:t xml:space="preserve"> key and then hit </w:t>
+      </w:r>
+      <w:r>
+        <w:rPr>
+          <w:rStyle w:val="BlueBoldenChar"/>
+          <w:rFonts w:eastAsiaTheme="minorHAnsi"/>
+        </w:rPr>
+        <w:t>45</w:t>
+      </w:r>
+      <w:r>
+        <w:t>, and your angle would be exactly 45</w:t>
       </w:r>
       <w:r>
         <w:rPr>
@@ -2315,6 +2476,7 @@
         <w:rPr>
           <w:noProof/>
         </w:rPr>
+        <w:lastRenderedPageBreak/>
         <w:drawing>
           <wp:inline distT="0" distB="0" distL="0" distR="0" wp14:anchorId="340E6196" wp14:editId="26C2971A">
             <wp:extent cx="3648584" cy="1457528"/>
@@ -2421,7 +2583,16 @@
         <w:t>Cut through</w:t>
       </w:r>
       <w:r>
-        <w:t>.  So, instead of just cutting the section of the cube that you can see, you can actually slice through the entire box. Keep in mind though that just because this option is available to you, there is actually a better way to slice through your box, which I will be demonstrating shortly. But let’s start with this one, since it is offered to you additionally.</w:t>
+        <w:t xml:space="preserve">.  So, instead of just cutting the section of the cube that you can see, you can actually slice through the entire box. Keep in mind though that just because this option is available to you, there is </w:t>
+      </w:r>
+      <w:r>
+        <w:t>another option available to you</w:t>
+      </w:r>
+      <w:r>
+        <w:t xml:space="preserve"> to slice through your box, which I will be demonstrating shortly. But let’s start with this one</w:t>
+      </w:r>
+      <w:r>
+        <w:t xml:space="preserve">. Both ways are pretty good. </w:t>
       </w:r>
     </w:p>
     <w:p>
@@ -2506,6 +2677,7 @@
         <w:rPr>
           <w:noProof/>
         </w:rPr>
+        <w:lastRenderedPageBreak/>
         <w:drawing>
           <wp:inline distT="0" distB="0" distL="0" distR="0" wp14:anchorId="20325D08" wp14:editId="3C5EB652">
             <wp:extent cx="3018263" cy="2133600"/>
@@ -2546,7 +2718,6 @@
     <w:p/>
     <w:p>
       <w:r>
-        <w:lastRenderedPageBreak/>
         <w:t>Now if you turn your box around you will find that this method cut through the entire box.</w:t>
       </w:r>
       <w:r>
@@ -2636,6 +2807,7 @@
         <w:rPr>
           <w:noProof/>
         </w:rPr>
+        <w:lastRenderedPageBreak/>
         <w:drawing>
           <wp:inline distT="0" distB="0" distL="0" distR="0" wp14:anchorId="15E74B43" wp14:editId="653F0282">
             <wp:extent cx="1819529" cy="1095528"/>
@@ -2678,7 +2850,6 @@
         <w:rPr>
           <w:noProof/>
         </w:rPr>
-        <w:lastRenderedPageBreak/>
         <w:drawing>
           <wp:inline distT="0" distB="0" distL="0" distR="0" wp14:anchorId="6EE5C8A0" wp14:editId="158DE9F7">
             <wp:extent cx="3740998" cy="2647950"/>
@@ -2728,7 +2899,19 @@
     </w:p>
     <w:p>
       <w:r>
-        <w:t>Remember I said there was actually a better way to create a cut through then using the K and the C key in unison? Well, this tool is it. It is called the Bisect tool and it is located under the Knife tool. Just tap on that little arrow in the bottom right-hand corner of the knife tool to get to it.</w:t>
+        <w:t xml:space="preserve">Remember I said there was </w:t>
+      </w:r>
+      <w:r>
+        <w:t>another</w:t>
+      </w:r>
+      <w:r>
+        <w:t xml:space="preserve"> way to create a cut through </w:t>
+      </w:r>
+      <w:r>
+        <w:t xml:space="preserve"> a box besides </w:t>
+      </w:r>
+      <w:r>
+        <w:t>using the K and the C key in unison? Well, this tool is it. It is called the Bisect tool and it is located under the Knife tool. Just tap on that little arrow in the bottom right-hand corner of the knife tool to get to it.</w:t>
       </w:r>
     </w:p>
     <w:p>
@@ -2920,7 +3103,13 @@
         <w:t xml:space="preserve">, </w:t>
       </w:r>
       <w:r>
-        <w:t>the arrow will show up in outer space.</w:t>
+        <w:t>the arrow will show up in outer space</w:t>
+      </w:r>
+      <w:r>
+        <w:t>, as demonstrated in this next illustration</w:t>
+      </w:r>
+      <w:r>
+        <w:t>.</w:t>
       </w:r>
     </w:p>
     <w:p>
@@ -2969,7 +3158,17 @@
     <w:p/>
     <w:p>
       <w:r>
-        <w:t>Anyways, once you do have you have created your cut, you then have access to the Last Operation Dialog box at the bottom of the screen.</w:t>
+        <w:t xml:space="preserve">Anyways, once you have created your cut, you then have access to the </w:t>
+      </w:r>
+      <w:r>
+        <w:rPr>
+          <w:rStyle w:val="BlueBoldenChar"/>
+          <w:rFonts w:eastAsiaTheme="minorHAnsi"/>
+        </w:rPr>
+        <w:t>Last Operation Dialog</w:t>
+      </w:r>
+      <w:r>
+        <w:t xml:space="preserve"> box at the bottom of the screen.</w:t>
       </w:r>
     </w:p>
     <w:p>
@@ -3170,7 +3369,13 @@
     </w:p>
     <w:p>
       <w:r>
-        <w:t>You can also use this tool to remove sections of the object. This is don with the checkboxes under neath of it.</w:t>
+        <w:t>You can also use this tool to remove sections of the object. This is don</w:t>
+      </w:r>
+      <w:r>
+        <w:t>e</w:t>
+      </w:r>
+      <w:r>
+        <w:t xml:space="preserve"> with the checkboxes underneath of it.</w:t>
       </w:r>
     </w:p>
     <w:p>
@@ -3356,15 +3561,19 @@
     </w:p>
     <w:p>
       <w:r>
-        <w:t xml:space="preserve">To show the fill option, </w:t>
-      </w:r>
-      <w:proofErr w:type="spellStart"/>
-      <w:r>
-        <w:t>lets</w:t>
-      </w:r>
-      <w:proofErr w:type="spellEnd"/>
-      <w:r>
-        <w:t xml:space="preserve"> start with a fresh cube, without all the weird cuts in it to show what this can do.</w:t>
+        <w:t>To show the fill option, let</w:t>
+      </w:r>
+      <w:r>
+        <w:t>’</w:t>
+      </w:r>
+      <w:r>
+        <w:t>s start with a fresh cube, without all the weird cuts in it</w:t>
+      </w:r>
+      <w:r>
+        <w:t>,</w:t>
+      </w:r>
+      <w:r>
+        <w:t xml:space="preserve"> to show what this can do.</w:t>
       </w:r>
     </w:p>
     <w:p>
@@ -3412,7 +3621,37 @@
     <w:p/>
     <w:p>
       <w:r>
-        <w:t>Now we used the Clear outer, to get rid of the side on the right of the arrow</w:t>
+        <w:t xml:space="preserve">Now we used the </w:t>
+      </w:r>
+      <w:r>
+        <w:rPr>
+          <w:rStyle w:val="BlueBoldenChar"/>
+          <w:rFonts w:eastAsiaTheme="minorHAnsi"/>
+        </w:rPr>
+        <w:t xml:space="preserve">Clear </w:t>
+      </w:r>
+      <w:r>
+        <w:rPr>
+          <w:rStyle w:val="BlueBoldenChar"/>
+          <w:rFonts w:eastAsiaTheme="minorHAnsi"/>
+        </w:rPr>
+        <w:t>O</w:t>
+      </w:r>
+      <w:r>
+        <w:rPr>
+          <w:rStyle w:val="BlueBoldenChar"/>
+          <w:rFonts w:eastAsiaTheme="minorHAnsi"/>
+        </w:rPr>
+        <w:t>uter</w:t>
+      </w:r>
+      <w:r>
+        <w:t>, to get rid of the side</w:t>
+      </w:r>
+      <w:r>
+        <w:t>,</w:t>
+      </w:r>
+      <w:r>
+        <w:t xml:space="preserve"> on the right of the arrow</w:t>
       </w:r>
     </w:p>
     <w:p>

</xml_diff>